<commit_message>
update - mayor cetak SK penyesuaian nomenklatur
</commit_message>
<xml_diff>
--- a/public/document/template_sk_jabatan_pelaksana.docx
+++ b/public/document/template_sk_jabatan_pelaksana.docx
@@ -19,7 +19,7 @@
           <w:lang w:val="id-ID"/>
         </w:rPr>
         <w:drawing>
-          <wp:anchor distT="0" distB="0" distL="114300" distR="114300" simplePos="0" relativeHeight="251662336" behindDoc="1" locked="0" layoutInCell="1" allowOverlap="1" wp14:anchorId="7F4E642A" wp14:editId="343F21B3">
+          <wp:anchor distT="0" distB="0" distL="114300" distR="114300" simplePos="0" relativeHeight="251662336" behindDoc="1" locked="0" layoutInCell="1" allowOverlap="1" wp14:anchorId="7F4E642A" wp14:editId="209421FC">
             <wp:simplePos x="0" y="0"/>
             <wp:positionH relativeFrom="margin">
               <wp:align>center</wp:align>
@@ -216,7 +216,7 @@
                 <v:stroke joinstyle="miter"/>
                 <v:path gradientshapeok="t" o:connecttype="rect"/>
               </v:shapetype>
-              <v:shape id="Text Box 4" o:spid="_x0000_s1026" type="#_x0000_t202" style="position:absolute;left:0;text-align:left;margin-left:-48.1pt;margin-top:-98.4pt;width:194.9pt;height:18.7pt;z-index:251660288;visibility:visible;mso-wrap-style:square;mso-width-percent:400;mso-height-percent:200;mso-wrap-distance-left:9pt;mso-wrap-distance-top:3.6pt;mso-wrap-distance-right:9pt;mso-wrap-distance-bottom:3.6pt;mso-position-horizontal:absolute;mso-position-horizontal-relative:text;mso-position-vertical:absolute;mso-position-vertical-relative:text;mso-width-percent:400;mso-height-percent:200;mso-width-relative:margin;mso-height-relative:margin;v-text-anchor:top" o:gfxdata="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" stroked="f">
+              <v:shape id="Text Box 4" o:spid="_x0000_s1026" type="#_x0000_t202" style="position:absolute;left:0;text-align:left;margin-left:-48.1pt;margin-top:-98.4pt;width:194.9pt;height:18.7pt;z-index:251660288;visibility:visible;mso-wrap-style:square;mso-width-percent:400;mso-height-percent:200;mso-wrap-distance-left:9pt;mso-wrap-distance-top:3.6pt;mso-wrap-distance-right:9pt;mso-wrap-distance-bottom:3.6pt;mso-position-horizontal:absolute;mso-position-horizontal-relative:text;mso-position-vertical:absolute;mso-position-vertical-relative:text;mso-width-percent:400;mso-height-percent:200;mso-width-relative:margin;mso-height-relative:margin;v-text-anchor:top" o:gfxdata="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" stroked="f">
                 <v:textbox style="mso-fit-shape-to-text:t">
                   <w:txbxContent>
                     <w:p>
@@ -257,7 +257,21 @@
                         <w:rPr>
                           <w:color w:val="FFFFFF" w:themeColor="background1"/>
                         </w:rPr>
-                        <w:t xml:space="preserve"> 24 Januari 2024</w:t>
+                        <w:t xml:space="preserve"> 24 </w:t>
+                      </w:r>
+                      <w:proofErr w:type="spellStart"/>
+                      <w:r>
+                        <w:rPr>
+                          <w:color w:val="FFFFFF" w:themeColor="background1"/>
+                        </w:rPr>
+                        <w:t>Januari</w:t>
+                      </w:r>
+                      <w:proofErr w:type="spellEnd"/>
+                      <w:r>
+                        <w:rPr>
+                          <w:color w:val="FFFFFF" w:themeColor="background1"/>
+                        </w:rPr>
+                        <w:t xml:space="preserve"> 2024</w:t>
                       </w:r>
                     </w:p>
                   </w:txbxContent>
@@ -314,14 +328,14 @@
         <w:jc w:val="center"/>
         <w:rPr>
           <w:rFonts w:ascii="Bookman Old Style" w:hAnsi="Bookman Old Style" w:cs="Arial"/>
-          <w:lang w:val="en-GB"/>
-        </w:rPr>
-      </w:pPr>
-      <w:r>
-        <w:rPr>
-          <w:rFonts w:ascii="Bookman Old Style" w:hAnsi="Bookman Old Style" w:cs="Arial"/>
           <w:lang w:val="id-ID"/>
         </w:rPr>
+      </w:pPr>
+      <w:r>
+        <w:rPr>
+          <w:rFonts w:ascii="Bookman Old Style" w:hAnsi="Bookman Old Style" w:cs="Arial"/>
+          <w:lang w:val="id-ID"/>
+        </w:rPr>
         <w:t>TENTANG</w:t>
       </w:r>
       <w:r>
@@ -331,6 +345,16 @@
         </w:rPr>
         <w:t xml:space="preserve"> </w:t>
       </w:r>
+    </w:p>
+    <w:p>
+      <w:pPr>
+        <w:spacing w:before="20" w:after="120"/>
+        <w:jc w:val="center"/>
+        <w:rPr>
+          <w:rFonts w:ascii="Bookman Old Style" w:hAnsi="Bookman Old Style" w:cs="Arial"/>
+          <w:lang w:val="en-GB"/>
+        </w:rPr>
+      </w:pPr>
       <w:r>
         <w:rPr>
           <w:rFonts w:ascii="Bookman Old Style" w:hAnsi="Bookman Old Style" w:cs="Arial"/>
@@ -1798,7 +1822,16 @@
           <w:sz w:val="18"/>
           <w:szCs w:val="18"/>
         </w:rPr>
-        <w:t>5.</w:t>
+        <w:t>6</w:t>
+      </w:r>
+      <w:r>
+        <w:rPr>
+          <w:rFonts w:ascii="Bookman Old Style" w:hAnsi="Bookman Old Style" w:cs="Arial"/>
+          <w:noProof/>
+          <w:sz w:val="18"/>
+          <w:szCs w:val="18"/>
+        </w:rPr>
+        <w:t>.</w:t>
       </w:r>
       <w:r>
         <w:rPr>
@@ -2711,13 +2744,60 @@
       <w:r>
         <w:rPr>
           <w:rFonts w:ascii="Bookman Old Style" w:hAnsi="Bookman Old Style" w:cs="Arial"/>
+          <w:sz w:val="18"/>
+          <w:szCs w:val="18"/>
+          <w:lang w:val="en-GB"/>
+        </w:rPr>
+        <w:t>${</w:t>
+      </w:r>
+      <w:proofErr w:type="spellStart"/>
+      <w:r>
+        <w:rPr>
+          <w:rFonts w:ascii="Bookman Old Style" w:hAnsi="Bookman Old Style" w:cs="Arial"/>
+          <w:sz w:val="18"/>
+          <w:szCs w:val="18"/>
+          <w:lang w:val="en-GB"/>
+        </w:rPr>
+        <w:t>jabatan_</w:t>
+      </w:r>
+      <w:r>
+        <w:rPr>
+          <w:rFonts w:ascii="Bookman Old Style" w:hAnsi="Bookman Old Style" w:cs="Arial"/>
+          <w:sz w:val="18"/>
+          <w:szCs w:val="18"/>
+          <w:lang w:val="en-GB"/>
+        </w:rPr>
+        <w:t>baru</w:t>
+      </w:r>
+      <w:proofErr w:type="spellEnd"/>
+      <w:r>
+        <w:rPr>
+          <w:rFonts w:ascii="Bookman Old Style" w:hAnsi="Bookman Old Style" w:cs="Arial"/>
+          <w:sz w:val="18"/>
+          <w:szCs w:val="18"/>
+          <w:lang w:val="en-GB"/>
+        </w:rPr>
+        <w:t xml:space="preserve">} </w:t>
+      </w:r>
+      <w:r>
+        <w:rPr>
+          <w:rFonts w:ascii="Bookman Old Style" w:hAnsi="Bookman Old Style" w:cs="Arial"/>
+          <w:sz w:val="18"/>
+          <w:szCs w:val="18"/>
+          <w:lang w:val="en-GB"/>
+        </w:rPr>
+        <w:t xml:space="preserve"> </w:t>
+      </w:r>
+      <w:r>
+        <w:rPr>
+          <w:rFonts w:ascii="Bookman Old Style" w:hAnsi="Bookman Old Style" w:cs="Arial"/>
           <w:noProof/>
           <w:color w:val="000000"/>
           <w:sz w:val="18"/>
           <w:szCs w:val="18"/>
           <w:lang w:val="id-ID"/>
         </w:rPr>
-        <w:t>J</w:t>
+        <w:t>dengan</w:t>
       </w:r>
       <w:r>
         <w:rPr>
@@ -2726,9 +2806,9 @@
           <w:color w:val="000000"/>
           <w:sz w:val="18"/>
           <w:szCs w:val="18"/>
-          <w:lang w:val="en-GB"/>
-        </w:rPr>
-        <w:t xml:space="preserve">abatan </w:t>
+          <w:lang w:val="id-ID"/>
+        </w:rPr>
+        <w:t xml:space="preserve"> </w:t>
       </w:r>
       <w:r>
         <w:rPr>
@@ -2737,9 +2817,9 @@
           <w:color w:val="000000"/>
           <w:sz w:val="18"/>
           <w:szCs w:val="18"/>
-          <w:lang w:val="en-GB"/>
-        </w:rPr>
-        <w:t>Pelaksana</w:t>
+          <w:lang w:val="id-ID"/>
+        </w:rPr>
+        <w:t xml:space="preserve">kelas jabatan </w:t>
       </w:r>
       <w:r>
         <w:rPr>
@@ -2748,38 +2828,9 @@
           <w:color w:val="000000"/>
           <w:sz w:val="18"/>
           <w:szCs w:val="18"/>
-          <w:lang w:val="en-GB"/>
-        </w:rPr>
-        <w:t xml:space="preserve"> </w:t>
-      </w:r>
-      <w:r>
-        <w:rPr>
-          <w:rFonts w:ascii="Bookman Old Style" w:hAnsi="Bookman Old Style" w:cs="Arial"/>
-          <w:sz w:val="18"/>
-          <w:szCs w:val="18"/>
-          <w:lang w:val="en-GB"/>
+          <w:lang w:val="id-ID"/>
         </w:rPr>
         <w:t>${</w:t>
-      </w:r>
-      <w:proofErr w:type="spellStart"/>
-      <w:r>
-        <w:rPr>
-          <w:rFonts w:ascii="Bookman Old Style" w:hAnsi="Bookman Old Style" w:cs="Arial"/>
-          <w:sz w:val="18"/>
-          <w:szCs w:val="18"/>
-          <w:lang w:val="en-GB"/>
-        </w:rPr>
-        <w:t>jabatan_lama</w:t>
-      </w:r>
-      <w:proofErr w:type="spellEnd"/>
-      <w:r>
-        <w:rPr>
-          <w:rFonts w:ascii="Bookman Old Style" w:hAnsi="Bookman Old Style" w:cs="Arial"/>
-          <w:sz w:val="18"/>
-          <w:szCs w:val="18"/>
-          <w:lang w:val="en-GB"/>
-        </w:rPr>
-        <w:t xml:space="preserve">} </w:t>
       </w:r>
       <w:r>
         <w:rPr>
@@ -2790,7 +2841,7 @@
           <w:szCs w:val="18"/>
           <w:lang w:val="id-ID"/>
         </w:rPr>
-        <w:t>dengan</w:t>
+        <w:t>kelas_jabatan</w:t>
       </w:r>
       <w:r>
         <w:rPr>
@@ -2801,29 +2852,7 @@
           <w:szCs w:val="18"/>
           <w:lang w:val="id-ID"/>
         </w:rPr>
-        <w:t xml:space="preserve"> </w:t>
-      </w:r>
-      <w:r>
-        <w:rPr>
-          <w:rFonts w:ascii="Bookman Old Style" w:hAnsi="Bookman Old Style" w:cs="Arial"/>
-          <w:noProof/>
-          <w:color w:val="000000"/>
-          <w:sz w:val="18"/>
-          <w:szCs w:val="18"/>
-          <w:lang w:val="id-ID"/>
-        </w:rPr>
-        <w:t xml:space="preserve">kelas jabatan </w:t>
-      </w:r>
-      <w:r>
-        <w:rPr>
-          <w:rFonts w:ascii="Bookman Old Style" w:hAnsi="Bookman Old Style" w:cs="Arial"/>
-          <w:noProof/>
-          <w:color w:val="000000"/>
-          <w:sz w:val="18"/>
-          <w:szCs w:val="18"/>
-          <w:lang w:val="id-ID"/>
-        </w:rPr>
-        <w:t>${jabatan_baru}.</w:t>
+        <w:t>}.</w:t>
       </w:r>
     </w:p>
     <w:p>
@@ -3314,16 +3343,16 @@
         <mc:AlternateContent>
           <mc:Choice Requires="wps">
             <w:drawing>
-              <wp:anchor distT="0" distB="0" distL="114300" distR="114300" simplePos="0" relativeHeight="251658240" behindDoc="1" locked="0" layoutInCell="1" allowOverlap="1" wp14:anchorId="33E9FAA0" wp14:editId="11DBA67B">
+              <wp:anchor distT="0" distB="0" distL="114300" distR="114300" simplePos="0" relativeHeight="251658240" behindDoc="1" locked="0" layoutInCell="1" allowOverlap="1" wp14:anchorId="33E9FAA0" wp14:editId="20AEEFE4">
                 <wp:simplePos x="0" y="0"/>
                 <wp:positionH relativeFrom="margin">
-                  <wp:align>right</wp:align>
+                  <wp:posOffset>3147518</wp:posOffset>
                 </wp:positionH>
                 <wp:positionV relativeFrom="paragraph">
-                  <wp:posOffset>32385</wp:posOffset>
+                  <wp:posOffset>30421</wp:posOffset>
                 </wp:positionV>
-                <wp:extent cx="2581275" cy="1704975"/>
-                <wp:effectExtent l="0" t="0" r="0" b="0"/>
+                <wp:extent cx="3043791" cy="1704975"/>
+                <wp:effectExtent l="0" t="0" r="4445" b="0"/>
                 <wp:wrapNone/>
                 <wp:docPr id="1047612772" name="Text Box 1"/>
                 <wp:cNvGraphicFramePr>
@@ -3338,7 +3367,7 @@
                       <wps:spPr bwMode="auto">
                         <a:xfrm>
                           <a:off x="0" y="0"/>
-                          <a:ext cx="2581275" cy="1704975"/>
+                          <a:ext cx="3043791" cy="1704975"/>
                         </a:xfrm>
                         <a:prstGeom prst="rect">
                           <a:avLst/>
@@ -3465,7 +3494,25 @@
                                 <w:szCs w:val="18"/>
                                 <w:lang w:val="en-GB"/>
                               </w:rPr>
-                              <w:t>tmtsk</w:t>
+                              <w:t>t</w:t>
+                            </w:r>
+                            <w:r>
+                              <w:rPr>
+                                <w:rFonts w:ascii="Bookman Old Style" w:hAnsi="Bookman Old Style" w:cs="Arial"/>
+                                <w:sz w:val="18"/>
+                                <w:szCs w:val="18"/>
+                                <w:lang w:val="en-GB"/>
+                              </w:rPr>
+                              <w:t>gl</w:t>
+                            </w:r>
+                            <w:r>
+                              <w:rPr>
+                                <w:rFonts w:ascii="Bookman Old Style" w:hAnsi="Bookman Old Style" w:cs="Arial"/>
+                                <w:sz w:val="18"/>
+                                <w:szCs w:val="18"/>
+                                <w:lang w:val="en-GB"/>
+                              </w:rPr>
+                              <w:t>sk</w:t>
                             </w:r>
                             <w:proofErr w:type="spellEnd"/>
                             <w:r>
@@ -3544,6 +3591,23 @@
                                 <w:lang w:val="id-ID"/>
                               </w:rPr>
                               <w:tab/>
+                            </w:r>
+                            <w:r>
+                              <w:rPr>
+                                <w:rFonts w:ascii="Bookman Old Style" w:hAnsi="Bookman Old Style" w:cs="Arial"/>
+                                <w:sz w:val="18"/>
+                                <w:szCs w:val="22"/>
+                                <w:lang w:val="id-ID"/>
+                              </w:rPr>
+                              <w:t xml:space="preserve">        </w:t>
+                            </w:r>
+                            <w:r>
+                              <w:rPr>
+                                <w:rFonts w:ascii="Bookman Old Style" w:hAnsi="Bookman Old Style" w:cs="Arial"/>
+                                <w:sz w:val="18"/>
+                                <w:szCs w:val="22"/>
+                                <w:lang w:val="id-ID"/>
+                              </w:rPr>
                               <w:t>${kepala}</w:t>
                             </w:r>
                             <w:r>
@@ -3763,7 +3827,7 @@
                 <v:stroke joinstyle="miter"/>
                 <v:path gradientshapeok="t" o:connecttype="rect"/>
               </v:shapetype>
-              <v:shape id="Text Box 1" o:spid="_x0000_s1027" type="#_x0000_t202" style="position:absolute;left:0;text-align:left;margin-left:152.05pt;margin-top:2.55pt;width:203.25pt;height:134.25pt;z-index:-251658240;visibility:visible;mso-wrap-style:square;mso-width-percent:0;mso-height-percent:0;mso-wrap-distance-left:9pt;mso-wrap-distance-top:0;mso-wrap-distance-right:9pt;mso-wrap-distance-bottom:0;mso-position-horizontal:right;mso-position-horizontal-relative:margin;mso-position-vertical:absolute;mso-position-vertical-relative:text;mso-width-percent:0;mso-height-percent:0;mso-width-relative:page;mso-height-relative:page;v-text-anchor:top" o:gfxdata="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" stroked="f">
+              <v:shape id="Text Box 1" o:spid="_x0000_s1027" type="#_x0000_t202" style="position:absolute;left:0;text-align:left;margin-left:247.85pt;margin-top:2.4pt;width:239.65pt;height:134.25pt;z-index:-251658240;visibility:visible;mso-wrap-style:square;mso-width-percent:0;mso-height-percent:0;mso-wrap-distance-left:9pt;mso-wrap-distance-top:0;mso-wrap-distance-right:9pt;mso-wrap-distance-bottom:0;mso-position-horizontal:absolute;mso-position-horizontal-relative:margin;mso-position-vertical:absolute;mso-position-vertical-relative:text;mso-width-percent:0;mso-height-percent:0;mso-width-relative:page;mso-height-relative:page;v-text-anchor:top" o:gfxdata="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" stroked="f">
                 <v:textbox>
                   <w:txbxContent>
                     <w:p>
@@ -3879,7 +3943,25 @@
                           <w:szCs w:val="18"/>
                           <w:lang w:val="en-GB"/>
                         </w:rPr>
-                        <w:t>tmtsk</w:t>
+                        <w:t>t</w:t>
+                      </w:r>
+                      <w:r>
+                        <w:rPr>
+                          <w:rFonts w:ascii="Bookman Old Style" w:hAnsi="Bookman Old Style" w:cs="Arial"/>
+                          <w:sz w:val="18"/>
+                          <w:szCs w:val="18"/>
+                          <w:lang w:val="en-GB"/>
+                        </w:rPr>
+                        <w:t>gl</w:t>
+                      </w:r>
+                      <w:r>
+                        <w:rPr>
+                          <w:rFonts w:ascii="Bookman Old Style" w:hAnsi="Bookman Old Style" w:cs="Arial"/>
+                          <w:sz w:val="18"/>
+                          <w:szCs w:val="18"/>
+                          <w:lang w:val="en-GB"/>
+                        </w:rPr>
+                        <w:t>sk</w:t>
                       </w:r>
                       <w:proofErr w:type="spellEnd"/>
                       <w:r>
@@ -3958,6 +4040,23 @@
                           <w:lang w:val="id-ID"/>
                         </w:rPr>
                         <w:tab/>
+                      </w:r>
+                      <w:r>
+                        <w:rPr>
+                          <w:rFonts w:ascii="Bookman Old Style" w:hAnsi="Bookman Old Style" w:cs="Arial"/>
+                          <w:sz w:val="18"/>
+                          <w:szCs w:val="22"/>
+                          <w:lang w:val="id-ID"/>
+                        </w:rPr>
+                        <w:t xml:space="preserve">        </w:t>
+                      </w:r>
+                      <w:r>
+                        <w:rPr>
+                          <w:rFonts w:ascii="Bookman Old Style" w:hAnsi="Bookman Old Style" w:cs="Arial"/>
+                          <w:sz w:val="18"/>
+                          <w:szCs w:val="22"/>
+                          <w:lang w:val="id-ID"/>
+                        </w:rPr>
                         <w:t>${kepala}</w:t>
                       </w:r>
                       <w:r>

</xml_diff>

<commit_message>
update - seting sk an pejabat
</commit_message>
<xml_diff>
--- a/public/document/template_sk_jabatan_pelaksana.docx
+++ b/public/document/template_sk_jabatan_pelaksana.docx
@@ -19,7 +19,7 @@
           <w:lang w:val="id-ID"/>
         </w:rPr>
         <w:drawing>
-          <wp:anchor distT="0" distB="0" distL="114300" distR="114300" simplePos="0" relativeHeight="251662336" behindDoc="1" locked="0" layoutInCell="1" allowOverlap="1" wp14:anchorId="7F4E642A" wp14:editId="59A9BDF0">
+          <wp:anchor distT="0" distB="0" distL="114300" distR="114300" simplePos="0" relativeHeight="251662336" behindDoc="1" locked="0" layoutInCell="1" allowOverlap="1" wp14:anchorId="7F4E642A" wp14:editId="51E61CFF">
             <wp:simplePos x="0" y="0"/>
             <wp:positionH relativeFrom="margin">
               <wp:align>center</wp:align>
@@ -3343,7 +3343,7 @@
         <mc:AlternateContent>
           <mc:Choice Requires="wps">
             <w:drawing>
-              <wp:anchor distT="0" distB="0" distL="114300" distR="114300" simplePos="0" relativeHeight="251658240" behindDoc="1" locked="0" layoutInCell="1" allowOverlap="1" wp14:anchorId="33E9FAA0" wp14:editId="45AD65EE">
+              <wp:anchor distT="0" distB="0" distL="114300" distR="114300" simplePos="0" relativeHeight="251658240" behindDoc="1" locked="0" layoutInCell="1" allowOverlap="1" wp14:anchorId="33E9FAA0" wp14:editId="5BDD18EA">
                 <wp:simplePos x="0" y="0"/>
                 <wp:positionH relativeFrom="margin">
                   <wp:posOffset>3147518</wp:posOffset>
@@ -3546,7 +3546,15 @@
                                 <w:sz w:val="18"/>
                                 <w:lang w:val="id-ID"/>
                               </w:rPr>
-                              <w:t xml:space="preserve"> a.n.</w:t>
+                              <w:t xml:space="preserve"> </w:t>
+                            </w:r>
+                            <w:r>
+                              <w:rPr>
+                                <w:rFonts w:ascii="Bookman Old Style" w:hAnsi="Bookman Old Style" w:cs="Arial"/>
+                                <w:sz w:val="18"/>
+                                <w:lang w:val="id-ID"/>
+                              </w:rPr>
+                              <w:t>a.n.</w:t>
                             </w:r>
                             <w:r>
                               <w:rPr>
@@ -3561,7 +3569,25 @@
                                 <w:sz w:val="18"/>
                                 <w:lang w:val="en-GB"/>
                               </w:rPr>
-                              <w:t>MENTERI AGAMA</w:t>
+                              <w:t>${</w:t>
+                            </w:r>
+                            <w:proofErr w:type="spellStart"/>
+                            <w:r>
+                              <w:rPr>
+                                <w:rFonts w:ascii="Bookman Old Style" w:hAnsi="Bookman Old Style" w:cs="Arial"/>
+                                <w:sz w:val="18"/>
+                                <w:lang w:val="en-GB"/>
+                              </w:rPr>
+                              <w:t>anpejabat</w:t>
+                            </w:r>
+                            <w:proofErr w:type="spellEnd"/>
+                            <w:r>
+                              <w:rPr>
+                                <w:rFonts w:ascii="Bookman Old Style" w:hAnsi="Bookman Old Style" w:cs="Arial"/>
+                                <w:sz w:val="18"/>
+                                <w:lang w:val="en-GB"/>
+                              </w:rPr>
+                              <w:t>}</w:t>
                             </w:r>
                           </w:p>
                           <w:p>
@@ -3853,11 +3879,7 @@
           </mc:Choice>
           <mc:Fallback>
             <w:pict>
-              <v:shapetype w14:anchorId="33E9FAA0" id="_x0000_t202" coordsize="21600,21600" o:spt="202" path="m,l,21600r21600,l21600,xe">
-                <v:stroke joinstyle="miter"/>
-                <v:path gradientshapeok="t" o:connecttype="rect"/>
-              </v:shapetype>
-              <v:shape id="Text Box 1" o:spid="_x0000_s1027" type="#_x0000_t202" style="position:absolute;left:0;text-align:left;margin-left:247.85pt;margin-top:2.4pt;width:239.65pt;height:134.25pt;z-index:-251658240;visibility:visible;mso-wrap-style:square;mso-width-percent:0;mso-height-percent:0;mso-wrap-distance-left:9pt;mso-wrap-distance-top:0;mso-wrap-distance-right:9pt;mso-wrap-distance-bottom:0;mso-position-horizontal:absolute;mso-position-horizontal-relative:margin;mso-position-vertical:absolute;mso-position-vertical-relative:text;mso-width-percent:0;mso-height-percent:0;mso-width-relative:page;mso-height-relative:page;v-text-anchor:top" o:gfxdata="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" stroked="f">
+              <v:shape w14:anchorId="33E9FAA0" id="Text Box 1" o:spid="_x0000_s1027" type="#_x0000_t202" style="position:absolute;left:0;text-align:left;margin-left:247.85pt;margin-top:2.4pt;width:239.65pt;height:134.25pt;z-index:-251658240;visibility:visible;mso-wrap-style:square;mso-width-percent:0;mso-height-percent:0;mso-wrap-distance-left:9pt;mso-wrap-distance-top:0;mso-wrap-distance-right:9pt;mso-wrap-distance-bottom:0;mso-position-horizontal:absolute;mso-position-horizontal-relative:margin;mso-position-vertical:absolute;mso-position-vertical-relative:text;mso-width-percent:0;mso-height-percent:0;mso-width-relative:page;mso-height-relative:page;v-text-anchor:top" o:gfxdata="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" stroked="f">
                 <v:textbox>
                   <w:txbxContent>
                     <w:p>
@@ -4025,7 +4047,15 @@
                           <w:sz w:val="18"/>
                           <w:lang w:val="id-ID"/>
                         </w:rPr>
-                        <w:t xml:space="preserve"> a.n.</w:t>
+                        <w:t xml:space="preserve"> </w:t>
+                      </w:r>
+                      <w:r>
+                        <w:rPr>
+                          <w:rFonts w:ascii="Bookman Old Style" w:hAnsi="Bookman Old Style" w:cs="Arial"/>
+                          <w:sz w:val="18"/>
+                          <w:lang w:val="id-ID"/>
+                        </w:rPr>
+                        <w:t>a.n.</w:t>
                       </w:r>
                       <w:r>
                         <w:rPr>
@@ -4040,7 +4070,25 @@
                           <w:sz w:val="18"/>
                           <w:lang w:val="en-GB"/>
                         </w:rPr>
-                        <w:t>MENTERI AGAMA</w:t>
+                        <w:t>${</w:t>
+                      </w:r>
+                      <w:proofErr w:type="spellStart"/>
+                      <w:r>
+                        <w:rPr>
+                          <w:rFonts w:ascii="Bookman Old Style" w:hAnsi="Bookman Old Style" w:cs="Arial"/>
+                          <w:sz w:val="18"/>
+                          <w:lang w:val="en-GB"/>
+                        </w:rPr>
+                        <w:t>anpejabat</w:t>
+                      </w:r>
+                      <w:proofErr w:type="spellEnd"/>
+                      <w:r>
+                        <w:rPr>
+                          <w:rFonts w:ascii="Bookman Old Style" w:hAnsi="Bookman Old Style" w:cs="Arial"/>
+                          <w:sz w:val="18"/>
+                          <w:lang w:val="en-GB"/>
+                        </w:rPr>
+                        <w:t>}</w:t>
                       </w:r>
                     </w:p>
                     <w:p>

</xml_diff>